<commit_message>
Updated install guide for the copy of the labscript suite now on bitbucket
</commit_message>
<xml_diff>
--- a/Install Guide.docx
+++ b/Install Guide.docx
@@ -17,120 +17,96 @@
           <w:sz w:val="32"/>
           <w:u w:val="single"/>
         </w:rPr>
-        <w:t xml:space="preserve">The </w:t>
-      </w:r>
-      <w:proofErr w:type="spellStart"/>
+        <w:t>The labscript suite install guide</w:t>
+      </w:r>
       <w:r>
         <w:rPr>
           <w:b/>
           <w:sz w:val="32"/>
           <w:u w:val="single"/>
         </w:rPr>
-        <w:t>labscript</w:t>
-      </w:r>
-      <w:proofErr w:type="spellEnd"/>
-      <w:r>
-        <w:rPr>
-          <w:b/>
-          <w:sz w:val="32"/>
+        <w:t xml:space="preserve"> for windows</w:t>
+      </w:r>
+    </w:p>
+    <w:p>
+      <w:pPr>
+        <w:rPr>
+          <w:sz w:val="24"/>
+        </w:rPr>
+      </w:pPr>
+    </w:p>
+    <w:p>
+      <w:pPr>
+        <w:rPr>
+          <w:b/>
+          <w:sz w:val="24"/>
           <w:u w:val="single"/>
         </w:rPr>
-        <w:t xml:space="preserve"> suite install guide</w:t>
-      </w:r>
-      <w:r>
-        <w:rPr>
-          <w:b/>
-          <w:sz w:val="32"/>
+      </w:pPr>
+      <w:r>
+        <w:rPr>
+          <w:b/>
+          <w:sz w:val="24"/>
           <w:u w:val="single"/>
         </w:rPr>
-        <w:t xml:space="preserve"> for windows</w:t>
-      </w:r>
-    </w:p>
-    <w:p>
-      <w:pPr>
-        <w:rPr>
-          <w:sz w:val="24"/>
-        </w:rPr>
-      </w:pPr>
-    </w:p>
-    <w:p>
-      <w:pPr>
+        <w:t>Install Python</w:t>
+      </w:r>
+      <w:r>
         <w:rPr>
           <w:b/>
           <w:sz w:val="24"/>
           <w:u w:val="single"/>
         </w:rPr>
-      </w:pPr>
-      <w:r>
-        <w:rPr>
-          <w:b/>
-          <w:sz w:val="24"/>
-          <w:u w:val="single"/>
-        </w:rPr>
-        <w:t>Install Python</w:t>
-      </w:r>
-    </w:p>
-    <w:p>
-      <w:pPr>
-        <w:rPr>
-          <w:sz w:val="24"/>
-        </w:rPr>
-      </w:pPr>
-      <w:r>
-        <w:rPr>
-          <w:sz w:val="24"/>
-        </w:rPr>
-        <w:t xml:space="preserve">The </w:t>
-      </w:r>
-      <w:proofErr w:type="spellStart"/>
-      <w:r>
-        <w:rPr>
-          <w:sz w:val="24"/>
-        </w:rPr>
-        <w:t>labscript</w:t>
-      </w:r>
-      <w:proofErr w:type="spellEnd"/>
-      <w:r>
-        <w:rPr>
-          <w:sz w:val="24"/>
-        </w:rPr>
-        <w:t xml:space="preserve"> suite is written in Python. We currently support Python 2.7. We use the </w:t>
-      </w:r>
-      <w:proofErr w:type="spellStart"/>
-      <w:r>
-        <w:rPr>
-          <w:b/>
-          <w:sz w:val="24"/>
-        </w:rPr>
-        <w:t>Enthought</w:t>
-      </w:r>
-      <w:proofErr w:type="spellEnd"/>
-      <w:r>
-        <w:rPr>
-          <w:b/>
-          <w:sz w:val="24"/>
-        </w:rPr>
-        <w:t xml:space="preserve"> Academic Python </w:t>
-      </w:r>
-      <w:r>
-        <w:rPr>
-          <w:b/>
-          <w:sz w:val="24"/>
-        </w:rPr>
-        <w:t>distribution</w:t>
-      </w:r>
-      <w:r>
-        <w:rPr>
-          <w:b/>
-          <w:sz w:val="24"/>
-        </w:rPr>
-        <w:t xml:space="preserve"> (EPD)</w:t>
-      </w:r>
-      <w:r>
-        <w:rPr>
-          <w:sz w:val="24"/>
-        </w:rPr>
-        <w:t xml:space="preserve"> which is free for all academic users. You can request access to the EPD download </w:t>
+        <w:t>(x,y)</w:t>
+      </w:r>
+    </w:p>
+    <w:p>
+      <w:pPr>
+        <w:rPr>
+          <w:sz w:val="24"/>
+        </w:rPr>
+      </w:pPr>
+      <w:r>
+        <w:rPr>
+          <w:sz w:val="24"/>
+        </w:rPr>
+        <w:t xml:space="preserve">The labscript suite is written in Python. We currently support Python 2.7. We </w:t>
+      </w:r>
+      <w:r>
+        <w:rPr>
+          <w:sz w:val="24"/>
+        </w:rPr>
+        <w:t>recommend installing Python(x,y) which includes Python 2.7 along with many other packages (like scipy, matplotlib and h5py) used in the labscript suite</w:t>
+      </w:r>
+      <w:r>
+        <w:rPr>
+          <w:sz w:val="24"/>
+        </w:rPr>
+        <w:t xml:space="preserve">. </w:t>
+      </w:r>
+      <w:r>
+        <w:rPr>
+          <w:sz w:val="24"/>
+        </w:rPr>
+        <w:t xml:space="preserve">You can </w:t>
+      </w:r>
+      <w:r>
+        <w:rPr>
+          <w:sz w:val="24"/>
+        </w:rPr>
+        <w:t>download</w:t>
+      </w:r>
+      <w:r>
+        <w:rPr>
+          <w:sz w:val="24"/>
+        </w:rPr>
+        <w:t xml:space="preserve"> it here</w:t>
+      </w:r>
+      <w:r>
+        <w:rPr>
+          <w:sz w:val="24"/>
+        </w:rPr>
+        <w:t xml:space="preserve"> </w:t>
       </w:r>
       <w:hyperlink r:id="rId5" w:history="1">
         <w:r>
@@ -147,64 +123,9 @@
         </w:rPr>
         <w:t xml:space="preserve">. </w:t>
       </w:r>
-      <w:proofErr w:type="spellStart"/>
-      <w:r>
-        <w:rPr>
-          <w:sz w:val="24"/>
-        </w:rPr>
-        <w:t>Enthought</w:t>
-      </w:r>
-      <w:proofErr w:type="spellEnd"/>
-      <w:r>
-        <w:rPr>
-          <w:sz w:val="24"/>
-        </w:rPr>
-        <w:t xml:space="preserve"> comes with a bunch of useful packages including </w:t>
-      </w:r>
-      <w:proofErr w:type="spellStart"/>
-      <w:r>
-        <w:rPr>
-          <w:sz w:val="24"/>
-        </w:rPr>
-        <w:t>Qt</w:t>
-      </w:r>
-      <w:proofErr w:type="spellEnd"/>
-      <w:r>
-        <w:rPr>
-          <w:sz w:val="24"/>
-        </w:rPr>
-        <w:t xml:space="preserve">, </w:t>
-      </w:r>
-      <w:proofErr w:type="spellStart"/>
-      <w:r>
-        <w:rPr>
-          <w:sz w:val="24"/>
-        </w:rPr>
-        <w:t>scipy</w:t>
-      </w:r>
-      <w:proofErr w:type="spellEnd"/>
-      <w:r>
-        <w:rPr>
-          <w:sz w:val="24"/>
-        </w:rPr>
-        <w:t xml:space="preserve"> and </w:t>
-      </w:r>
-      <w:proofErr w:type="spellStart"/>
-      <w:r>
-        <w:rPr>
-          <w:sz w:val="24"/>
-        </w:rPr>
-        <w:t>matplotlib</w:t>
-      </w:r>
-      <w:proofErr w:type="spellEnd"/>
-      <w:r>
-        <w:rPr>
-          <w:sz w:val="24"/>
-        </w:rPr>
-        <w:t xml:space="preserve">. </w:t>
-      </w:r>
-      <w:r>
-        <w:rPr>
+      <w:r>
+        <w:rPr>
+          <w:b/>
           <w:sz w:val="24"/>
         </w:rPr>
         <w:t>Please</w:t>
@@ -214,73 +135,53 @@
           <w:b/>
           <w:sz w:val="24"/>
         </w:rPr>
-        <w:t xml:space="preserve"> be sure to install the 32-bit version.</w:t>
-      </w:r>
-      <w:r>
-        <w:rPr>
-          <w:b/>
-          <w:sz w:val="24"/>
-        </w:rPr>
         <w:t xml:space="preserve"> </w:t>
       </w:r>
       <w:r>
         <w:rPr>
-          <w:sz w:val="24"/>
-        </w:rPr>
-        <w:t xml:space="preserve">Currently some of the other </w:t>
-      </w:r>
-      <w:proofErr w:type="spellStart"/>
-      <w:r>
-        <w:rPr>
-          <w:sz w:val="24"/>
-        </w:rPr>
-        <w:t>labscript</w:t>
-      </w:r>
-      <w:proofErr w:type="spellEnd"/>
-      <w:r>
-        <w:rPr>
-          <w:sz w:val="24"/>
-        </w:rPr>
-        <w:t xml:space="preserve"> suite dependencies only work under 32-bit mode, which requires everything to be 32-bit (except hardware device drivers, which can be 32-bit or 64-bit depending on the OS).</w:t>
-      </w:r>
-    </w:p>
-    <w:p>
-      <w:pPr>
-        <w:rPr>
-          <w:sz w:val="24"/>
-        </w:rPr>
-      </w:pPr>
-      <w:r>
-        <w:rPr>
-          <w:sz w:val="24"/>
-        </w:rPr>
-        <w:t xml:space="preserve">We recommend installing </w:t>
-      </w:r>
-      <w:proofErr w:type="spellStart"/>
-      <w:r>
-        <w:rPr>
-          <w:sz w:val="24"/>
-        </w:rPr>
-        <w:t>Enthought</w:t>
-      </w:r>
-      <w:proofErr w:type="spellEnd"/>
-      <w:r>
-        <w:rPr>
-          <w:sz w:val="24"/>
-        </w:rPr>
-        <w:t xml:space="preserve"> to the default location (</w:t>
-      </w:r>
-      <w:r>
-        <w:rPr>
-          <w:sz w:val="24"/>
-        </w:rPr>
-        <w:t xml:space="preserve">which should be </w:t>
-      </w:r>
-      <w:r>
-        <w:rPr>
-          <w:sz w:val="24"/>
-        </w:rPr>
-        <w:t>C:\Python27)</w:t>
+          <w:b/>
+          <w:sz w:val="24"/>
+        </w:rPr>
+        <w:t>note that Python(x,y) only has a</w:t>
+      </w:r>
+      <w:r>
+        <w:rPr>
+          <w:b/>
+          <w:sz w:val="24"/>
+        </w:rPr>
+        <w:t xml:space="preserve"> 32-bit version.</w:t>
+      </w:r>
+      <w:r>
+        <w:rPr>
+          <w:b/>
+          <w:sz w:val="24"/>
+        </w:rPr>
+        <w:t xml:space="preserve"> </w:t>
+      </w:r>
+      <w:r>
+        <w:rPr>
+          <w:sz w:val="24"/>
+        </w:rPr>
+        <w:t>This is good, as c</w:t>
+      </w:r>
+      <w:r>
+        <w:rPr>
+          <w:sz w:val="24"/>
+        </w:rPr>
+        <w:t>urrently some of the other labscript suite dependencies only work under 32-bit mode, which requires everything to be 32-bit (except hardware device drivers, which can be 32-bit or 64-bit depending on the OS).</w:t>
+      </w:r>
+    </w:p>
+    <w:p>
+      <w:pPr>
+        <w:rPr>
+          <w:sz w:val="24"/>
+        </w:rPr>
+      </w:pPr>
+      <w:r>
+        <w:rPr>
+          <w:sz w:val="24"/>
+        </w:rPr>
+        <w:t>We suggest selecting all available packages under the “Python” category during the install wizard.</w:t>
       </w:r>
     </w:p>
     <w:p>
@@ -317,21 +218,7 @@
         <w:rPr>
           <w:sz w:val="24"/>
         </w:rPr>
-        <w:t>Once python is installed, you should have access to the executable “</w:t>
-      </w:r>
-      <w:proofErr w:type="spellStart"/>
-      <w:r>
-        <w:rPr>
-          <w:sz w:val="24"/>
-        </w:rPr>
-        <w:t>easy_install</w:t>
-      </w:r>
-      <w:proofErr w:type="spellEnd"/>
-      <w:r>
-        <w:rPr>
-          <w:sz w:val="24"/>
-        </w:rPr>
-        <w:t>”. Open a command line with administrative privileges, and install the packages listed below</w:t>
+        <w:t>Once python is installed, you should have access to the executable “easy_install”. Open a command line with administrative privileges, and install the packages listed below</w:t>
       </w:r>
       <w:r>
         <w:rPr>
@@ -346,50 +233,32 @@
           <w:sz w:val="24"/>
         </w:rPr>
       </w:pPr>
-      <w:proofErr w:type="spellStart"/>
       <w:r>
         <w:rPr>
           <w:rFonts w:ascii="Courier New" w:hAnsi="Courier New" w:cs="Courier New"/>
           <w:sz w:val="18"/>
         </w:rPr>
-        <w:t>easy_install</w:t>
-      </w:r>
-      <w:proofErr w:type="spellEnd"/>
+        <w:t>easy_install &lt;package name&gt;</w:t>
+      </w:r>
       <w:r>
         <w:rPr>
           <w:rFonts w:ascii="Courier New" w:hAnsi="Courier New" w:cs="Courier New"/>
           <w:sz w:val="18"/>
         </w:rPr>
-        <w:t xml:space="preserve"> &lt;package name&gt;</w:t>
+        <w:t xml:space="preserve"> </w:t>
+      </w:r>
+      <w:r>
+        <w:rPr>
+          <w:sz w:val="24"/>
+        </w:rPr>
+        <w:t xml:space="preserve">(or </w:t>
       </w:r>
       <w:r>
         <w:rPr>
           <w:rFonts w:ascii="Courier New" w:hAnsi="Courier New" w:cs="Courier New"/>
           <w:sz w:val="18"/>
         </w:rPr>
-        <w:t xml:space="preserve"> </w:t>
-      </w:r>
-      <w:r>
-        <w:rPr>
-          <w:sz w:val="24"/>
-        </w:rPr>
-        <w:t xml:space="preserve">(or </w:t>
-      </w:r>
-      <w:proofErr w:type="spellStart"/>
-      <w:r>
-        <w:rPr>
-          <w:rFonts w:ascii="Courier New" w:hAnsi="Courier New" w:cs="Courier New"/>
-          <w:sz w:val="18"/>
-        </w:rPr>
-        <w:t>easy_install</w:t>
-      </w:r>
-      <w:proofErr w:type="spellEnd"/>
-      <w:r>
-        <w:rPr>
-          <w:rFonts w:ascii="Courier New" w:hAnsi="Courier New" w:cs="Courier New"/>
-          <w:sz w:val="18"/>
-        </w:rPr>
-        <w:t xml:space="preserve"> --upgrade &lt;package name&gt;</w:t>
+        <w:t>easy_install --upgrade &lt;package name&gt;</w:t>
       </w:r>
       <w:r>
         <w:rPr>
@@ -440,21 +309,20 @@
         <w:rPr>
           <w:sz w:val="24"/>
         </w:rPr>
-        <w:t xml:space="preserve">Update h5py (you may not be able to do this from </w:t>
-      </w:r>
-      <w:proofErr w:type="spellStart"/>
-      <w:r>
-        <w:rPr>
-          <w:sz w:val="24"/>
-        </w:rPr>
-        <w:t>easy_install</w:t>
-      </w:r>
-      <w:proofErr w:type="spellEnd"/>
-      <w:r>
-        <w:rPr>
-          <w:sz w:val="24"/>
-        </w:rPr>
-        <w:t xml:space="preserve">, in which case download and install the latest version from </w:t>
+        <w:t xml:space="preserve">Update </w:t>
+      </w:r>
+      <w:r>
+        <w:rPr>
+          <w:rFonts w:ascii="Courier New" w:hAnsi="Courier New" w:cs="Courier New"/>
+          <w:sz w:val="24"/>
+        </w:rPr>
+        <w:t>h5py</w:t>
+      </w:r>
+      <w:r>
+        <w:rPr>
+          <w:sz w:val="24"/>
+        </w:rPr>
+        <w:t xml:space="preserve"> (you may not be able to do this from easy_install, in which case download and install the latest version from </w:t>
       </w:r>
       <w:hyperlink r:id="rId6" w:history="1">
         <w:r>
@@ -489,14 +357,41 @@
         </w:rPr>
         <w:t xml:space="preserve">Update </w:t>
       </w:r>
-      <w:proofErr w:type="spellStart"/>
-      <w:r>
-        <w:rPr>
+      <w:r>
+        <w:rPr>
+          <w:rFonts w:ascii="Courier New" w:hAnsi="Courier New" w:cs="Courier New"/>
           <w:sz w:val="24"/>
         </w:rPr>
         <w:t>pyzmq</w:t>
       </w:r>
-      <w:proofErr w:type="spellEnd"/>
+      <w:r>
+        <w:rPr>
+          <w:rFonts w:ascii="Courier New" w:hAnsi="Courier New" w:cs="Courier New"/>
+          <w:sz w:val="24"/>
+        </w:rPr>
+        <w:t>=</w:t>
+      </w:r>
+      <w:r>
+        <w:rPr>
+          <w:rFonts w:ascii="Courier New" w:hAnsi="Courier New" w:cs="Courier New"/>
+          <w:sz w:val="24"/>
+        </w:rPr>
+        <w:t>=13.1.0</w:t>
+      </w:r>
+      <w:r>
+        <w:rPr>
+          <w:rFonts w:ascii="Courier New" w:hAnsi="Courier New" w:cs="Courier New"/>
+          <w:sz w:val="24"/>
+        </w:rPr>
+        <w:t xml:space="preserve"> </w:t>
+      </w:r>
+      <w:r>
+        <w:rPr>
+          <w:rFonts w:cs="Courier New"/>
+          <w:sz w:val="24"/>
+        </w:rPr>
+        <w:t>(the latest version seems to have bugs, specifying the package name like shown forces the version of pyzmq to 13.1.0)</w:t>
+      </w:r>
     </w:p>
     <w:p>
       <w:pPr>
@@ -513,16 +408,21 @@
         <w:rPr>
           <w:sz w:val="24"/>
         </w:rPr>
-        <w:t xml:space="preserve">Update </w:t>
-      </w:r>
-      <w:proofErr w:type="spellStart"/>
-      <w:r>
-        <w:rPr>
+        <w:t>Install</w:t>
+      </w:r>
+      <w:r>
+        <w:rPr>
+          <w:sz w:val="24"/>
+        </w:rPr>
+        <w:t xml:space="preserve"> </w:t>
+      </w:r>
+      <w:r>
+        <w:rPr>
+          <w:rFonts w:ascii="Courier New" w:hAnsi="Courier New" w:cs="Courier New"/>
           <w:sz w:val="24"/>
         </w:rPr>
         <w:t>pyside</w:t>
       </w:r>
-      <w:proofErr w:type="spellEnd"/>
     </w:p>
     <w:p>
       <w:pPr>
@@ -539,7 +439,14 @@
         <w:rPr>
           <w:sz w:val="24"/>
         </w:rPr>
-        <w:t>Update pandas</w:t>
+        <w:t xml:space="preserve">Update </w:t>
+      </w:r>
+      <w:r>
+        <w:rPr>
+          <w:rFonts w:ascii="Courier New" w:hAnsi="Courier New" w:cs="Courier New"/>
+          <w:sz w:val="24"/>
+        </w:rPr>
+        <w:t>pandas</w:t>
       </w:r>
     </w:p>
     <w:p>
@@ -559,14 +466,88 @@
         </w:rPr>
         <w:t xml:space="preserve">Install </w:t>
       </w:r>
-      <w:proofErr w:type="spellStart"/>
-      <w:r>
-        <w:rPr>
+      <w:r>
+        <w:rPr>
+          <w:rFonts w:ascii="Courier New" w:hAnsi="Courier New" w:cs="Courier New"/>
           <w:sz w:val="24"/>
         </w:rPr>
         <w:t>PyDAQmx</w:t>
       </w:r>
-      <w:proofErr w:type="spellEnd"/>
+    </w:p>
+    <w:p>
+      <w:pPr>
+        <w:pStyle w:val="ListParagraph"/>
+        <w:numPr>
+          <w:ilvl w:val="0"/>
+          <w:numId w:val="2"/>
+        </w:numPr>
+        <w:rPr>
+          <w:sz w:val="24"/>
+        </w:rPr>
+      </w:pPr>
+      <w:r>
+        <w:rPr>
+          <w:sz w:val="24"/>
+        </w:rPr>
+        <w:t xml:space="preserve">Install </w:t>
+      </w:r>
+      <w:r>
+        <w:rPr>
+          <w:rFonts w:ascii="Courier New" w:hAnsi="Courier New" w:cs="Courier New"/>
+          <w:sz w:val="24"/>
+        </w:rPr>
+        <w:t>spinapi</w:t>
+      </w:r>
+    </w:p>
+    <w:p>
+      <w:pPr>
+        <w:pStyle w:val="ListParagraph"/>
+        <w:numPr>
+          <w:ilvl w:val="0"/>
+          <w:numId w:val="2"/>
+        </w:numPr>
+        <w:rPr>
+          <w:sz w:val="24"/>
+        </w:rPr>
+      </w:pPr>
+      <w:r>
+        <w:rPr>
+          <w:sz w:val="24"/>
+        </w:rPr>
+        <w:t xml:space="preserve">Install </w:t>
+      </w:r>
+      <w:r>
+        <w:rPr>
+          <w:rFonts w:ascii="Courier New" w:hAnsi="Courier New" w:cs="Courier New"/>
+          <w:sz w:val="24"/>
+        </w:rPr>
+        <w:t>qtutils</w:t>
+      </w:r>
+    </w:p>
+    <w:p>
+      <w:pPr>
+        <w:pStyle w:val="ListParagraph"/>
+        <w:numPr>
+          <w:ilvl w:val="0"/>
+          <w:numId w:val="2"/>
+        </w:numPr>
+        <w:rPr>
+          <w:sz w:val="24"/>
+        </w:rPr>
+      </w:pPr>
+      <w:r>
+        <w:rPr>
+          <w:sz w:val="24"/>
+        </w:rPr>
+        <w:t xml:space="preserve">Install </w:t>
+      </w:r>
+      <w:r>
+        <w:rPr>
+          <w:rFonts w:ascii="Courier New" w:hAnsi="Courier New" w:cs="Courier New"/>
+          <w:sz w:val="24"/>
+        </w:rPr>
+        <w:t>zprocess</w:t>
+      </w:r>
     </w:p>
     <w:p>
       <w:pPr>
@@ -604,7 +585,6 @@
           <w:u w:val="none"/>
         </w:rPr>
       </w:pPr>
-      <w:proofErr w:type="spellStart"/>
       <w:r>
         <w:rPr>
           <w:sz w:val="24"/>
@@ -617,7 +597,6 @@
         </w:rPr>
         <w:t>Gtk</w:t>
       </w:r>
-      <w:proofErr w:type="spellEnd"/>
       <w:r>
         <w:rPr>
           <w:sz w:val="24"/>
@@ -645,19 +624,11 @@
           <w:sz w:val="24"/>
         </w:rPr>
       </w:pPr>
-      <w:proofErr w:type="spellStart"/>
-      <w:r>
-        <w:rPr>
-          <w:sz w:val="24"/>
-        </w:rPr>
-        <w:t>matplotlib</w:t>
-      </w:r>
-      <w:proofErr w:type="spellEnd"/>
-      <w:r>
-        <w:rPr>
-          <w:sz w:val="24"/>
-        </w:rPr>
-        <w:t xml:space="preserve"> with GTK support – </w:t>
+      <w:r>
+        <w:rPr>
+          <w:sz w:val="24"/>
+        </w:rPr>
+        <w:t xml:space="preserve">matplotlib with GTK support – </w:t>
       </w:r>
       <w:hyperlink r:id="rId8" w:anchor="matplotlib" w:history="1">
         <w:r>
@@ -679,108 +650,10 @@
     <w:p>
       <w:pPr>
         <w:rPr>
-          <w:sz w:val="24"/>
-        </w:rPr>
-      </w:pPr>
-      <w:r>
-        <w:rPr>
-          <w:b/>
-          <w:sz w:val="24"/>
-        </w:rPr>
-        <w:t>Note for 32-bit windows 7 or 64-bit Windows Vista users</w:t>
-      </w:r>
-      <w:proofErr w:type="gramStart"/>
-      <w:r>
-        <w:rPr>
-          <w:b/>
-          <w:sz w:val="24"/>
-        </w:rPr>
-        <w:t>:</w:t>
-      </w:r>
-      <w:proofErr w:type="gramEnd"/>
-      <w:r>
-        <w:rPr>
-          <w:sz w:val="24"/>
-        </w:rPr>
-        <w:br/>
-      </w:r>
-      <w:proofErr w:type="spellStart"/>
-      <w:r>
-        <w:rPr>
-          <w:sz w:val="24"/>
-        </w:rPr>
-        <w:t>PyDAQmx</w:t>
-      </w:r>
-      <w:proofErr w:type="spellEnd"/>
-      <w:r>
-        <w:rPr>
-          <w:sz w:val="24"/>
-        </w:rPr>
-        <w:t xml:space="preserve"> isn’t very clever when it works out where the NI </w:t>
-      </w:r>
-      <w:proofErr w:type="spellStart"/>
-      <w:r>
-        <w:rPr>
-          <w:sz w:val="24"/>
-        </w:rPr>
-        <w:t>DAQmx</w:t>
-      </w:r>
-      <w:proofErr w:type="spellEnd"/>
-      <w:r>
-        <w:rPr>
-          <w:sz w:val="24"/>
-        </w:rPr>
-        <w:t xml:space="preserve"> library is. You may need to modify the path located in the file </w:t>
-      </w:r>
-      <w:r>
-        <w:rPr>
-          <w:rFonts w:ascii="Courier New" w:hAnsi="Courier New" w:cs="Courier New"/>
-          <w:sz w:val="24"/>
-        </w:rPr>
-        <w:t>C:\Python27\Lib\site-packages\pydaqmx-1.2.3-py2.7.egg\PyDAQmx\DAQmxConfig.py</w:t>
-      </w:r>
-      <w:r>
-        <w:rPr>
-          <w:rFonts w:cs="Courier New"/>
-          <w:sz w:val="24"/>
-        </w:rPr>
-        <w:t xml:space="preserve"> to</w:t>
-      </w:r>
-      <w:r>
-        <w:rPr>
-          <w:rFonts w:cs="Courier New"/>
-          <w:sz w:val="24"/>
-        </w:rPr>
-        <w:t xml:space="preserve"> add or remove </w:t>
-      </w:r>
-      <w:r>
-        <w:rPr>
-          <w:rFonts w:ascii="Courier New" w:hAnsi="Courier New" w:cs="Courier New"/>
-          <w:sz w:val="24"/>
-        </w:rPr>
-        <w:t>(x86)</w:t>
-      </w:r>
-      <w:r>
-        <w:rPr>
-          <w:rFonts w:cs="Courier New"/>
-          <w:sz w:val="24"/>
-        </w:rPr>
-        <w:t xml:space="preserve"> after </w:t>
-      </w:r>
-      <w:r>
-        <w:rPr>
-          <w:rFonts w:ascii="Courier New" w:hAnsi="Courier New" w:cs="Courier New"/>
-          <w:sz w:val="24"/>
-        </w:rPr>
-        <w:t>Program Files</w:t>
-      </w:r>
-      <w:r>
-        <w:rPr>
-          <w:rFonts w:cs="Courier New"/>
-          <w:sz w:val="24"/>
-        </w:rPr>
-        <w:t>.</w:t>
-      </w:r>
+          <w:b/>
+          <w:sz w:val="24"/>
+        </w:rPr>
+      </w:pPr>
     </w:p>
     <w:p>
       <w:pPr>
@@ -797,6 +670,114 @@
           <w:u w:val="single"/>
         </w:rPr>
         <w:lastRenderedPageBreak/>
+        <w:t>GTK Themes and icons</w:t>
+      </w:r>
+    </w:p>
+    <w:p>
+      <w:pPr>
+        <w:rPr>
+          <w:sz w:val="24"/>
+        </w:rPr>
+      </w:pPr>
+      <w:r>
+        <w:rPr>
+          <w:sz w:val="24"/>
+        </w:rPr>
+        <w:t xml:space="preserve">To make the labscript suite look like the pictures in </w:t>
+      </w:r>
+      <w:hyperlink r:id="rId9" w:history="1">
+        <w:r>
+          <w:rPr>
+            <w:rStyle w:val="Hyperlink"/>
+            <w:sz w:val="24"/>
+          </w:rPr>
+          <w:t>our paper</w:t>
+        </w:r>
+      </w:hyperlink>
+      <w:r>
+        <w:rPr>
+          <w:sz w:val="24"/>
+        </w:rPr>
+        <w:t xml:space="preserve">, you need to install some GTK themes and icons. </w:t>
+      </w:r>
+    </w:p>
+    <w:p>
+      <w:pPr>
+        <w:rPr>
+          <w:sz w:val="24"/>
+        </w:rPr>
+      </w:pPr>
+      <w:r>
+        <w:rPr>
+          <w:sz w:val="24"/>
+        </w:rPr>
+        <w:t xml:space="preserve">To install the GTK themes, </w:t>
+      </w:r>
+      <w:hyperlink r:id="rId10" w:history="1">
+        <w:r>
+          <w:rPr>
+            <w:rStyle w:val="Hyperlink"/>
+            <w:sz w:val="24"/>
+          </w:rPr>
+          <w:t>download this file</w:t>
+        </w:r>
+      </w:hyperlink>
+      <w:r>
+        <w:rPr>
+          <w:sz w:val="24"/>
+        </w:rPr>
+        <w:t xml:space="preserve"> and install it to C:\Python27\Lib\site-packages\gtk-2.0\runtime\</w:t>
+      </w:r>
+    </w:p>
+    <w:p>
+      <w:pPr>
+        <w:rPr>
+          <w:sz w:val="24"/>
+        </w:rPr>
+      </w:pPr>
+      <w:r>
+        <w:rPr>
+          <w:sz w:val="24"/>
+        </w:rPr>
+        <w:t xml:space="preserve">To install icons, </w:t>
+      </w:r>
+      <w:hyperlink r:id="rId11" w:history="1">
+        <w:r>
+          <w:rPr>
+            <w:rStyle w:val="Hyperlink"/>
+            <w:sz w:val="24"/>
+          </w:rPr>
+          <w:t>download this file</w:t>
+        </w:r>
+      </w:hyperlink>
+      <w:r>
+        <w:rPr>
+          <w:sz w:val="24"/>
+        </w:rPr>
+        <w:t xml:space="preserve"> and copy the files and folders (Eg. Gnome-brave) contained within to C:\Python27\Lib\site-packages\gtk-2.0\runtime\share\icons\</w:t>
+      </w:r>
+    </w:p>
+    <w:p>
+      <w:pPr>
+        <w:rPr>
+          <w:sz w:val="24"/>
+        </w:rPr>
+      </w:pPr>
+    </w:p>
+    <w:p>
+      <w:pPr>
+        <w:rPr>
+          <w:b/>
+          <w:sz w:val="24"/>
+          <w:u w:val="single"/>
+        </w:rPr>
+      </w:pPr>
+      <w:r>
+        <w:rPr>
+          <w:b/>
+          <w:sz w:val="24"/>
+          <w:u w:val="single"/>
+        </w:rPr>
         <w:t>Install the suite</w:t>
       </w:r>
     </w:p>
@@ -810,82 +791,169 @@
         <w:rPr>
           <w:sz w:val="24"/>
         </w:rPr>
-        <w:t xml:space="preserve">You will need to place all suite files in C:\pythonlib (so the following folders should exist: C:\pythonlib\BLACS, C:\pythonlib\labscript, </w:t>
-      </w:r>
-      <w:proofErr w:type="spellStart"/>
-      <w:r>
-        <w:rPr>
-          <w:sz w:val="24"/>
-        </w:rPr>
-        <w:t>etc</w:t>
-      </w:r>
-      <w:proofErr w:type="spellEnd"/>
-      <w:r>
-        <w:rPr>
-          <w:sz w:val="24"/>
-        </w:rPr>
-        <w:t>)</w:t>
-      </w:r>
-    </w:p>
-    <w:p>
-      <w:pPr>
-        <w:rPr>
-          <w:sz w:val="24"/>
-        </w:rPr>
-      </w:pPr>
-      <w:r>
-        <w:rPr>
-          <w:sz w:val="24"/>
-        </w:rPr>
-        <w:t xml:space="preserve">You will also need to create a lab </w:t>
-      </w:r>
-      <w:proofErr w:type="spellStart"/>
-      <w:r>
-        <w:rPr>
-          <w:sz w:val="24"/>
-        </w:rPr>
-        <w:t>config</w:t>
-      </w:r>
-      <w:proofErr w:type="spellEnd"/>
-      <w:r>
-        <w:rPr>
-          <w:sz w:val="24"/>
-        </w:rPr>
-        <w:t xml:space="preserve"> file: C:\labconfig\&lt;computer hostname&gt;.</w:t>
-      </w:r>
-      <w:proofErr w:type="spellStart"/>
-      <w:r>
-        <w:rPr>
-          <w:sz w:val="24"/>
-        </w:rPr>
-        <w:t>ini</w:t>
-      </w:r>
-      <w:proofErr w:type="spellEnd"/>
-      <w:r>
-        <w:rPr>
-          <w:sz w:val="24"/>
-        </w:rPr>
-        <w:t xml:space="preserve"> and fill out the required fields.</w:t>
-      </w:r>
-      <w:r>
-        <w:rPr>
-          <w:sz w:val="24"/>
-        </w:rPr>
-        <w:t xml:space="preserve"> An example file exists in the </w:t>
-      </w:r>
-      <w:proofErr w:type="spellStart"/>
-      <w:r>
-        <w:rPr>
-          <w:sz w:val="24"/>
-        </w:rPr>
-        <w:t>labconfig</w:t>
-      </w:r>
-      <w:proofErr w:type="spellEnd"/>
-      <w:r>
-        <w:rPr>
-          <w:sz w:val="24"/>
-        </w:rPr>
-        <w:t xml:space="preserve"> folder already.</w:t>
+        <w:t>You will need to place all suite files in C:\pythonlib (so the following folders should exist: C:\pythonlib\BLACS, C:\pythonlib\labscript, etc)</w:t>
+      </w:r>
+    </w:p>
+    <w:p>
+      <w:pPr>
+        <w:rPr>
+          <w:sz w:val="24"/>
+        </w:rPr>
+      </w:pPr>
+      <w:r>
+        <w:rPr>
+          <w:sz w:val="24"/>
+        </w:rPr>
+        <w:t xml:space="preserve">There are a few options to get a copy of the labscript suite. Our code is located on our bitbucket team repository at </w:t>
+      </w:r>
+      <w:hyperlink r:id="rId12" w:history="1">
+        <w:r>
+          <w:rPr>
+            <w:rStyle w:val="Hyperlink"/>
+            <w:sz w:val="24"/>
+          </w:rPr>
+          <w:t>https://bitbucket.org/labscript_suite</w:t>
+        </w:r>
+      </w:hyperlink>
+      <w:r>
+        <w:rPr>
+          <w:sz w:val="24"/>
+        </w:rPr>
+        <w:t xml:space="preserve">. </w:t>
+      </w:r>
+    </w:p>
+    <w:p>
+      <w:pPr>
+        <w:pStyle w:val="ListParagraph"/>
+        <w:numPr>
+          <w:ilvl w:val="0"/>
+          <w:numId w:val="4"/>
+        </w:numPr>
+        <w:rPr>
+          <w:sz w:val="24"/>
+        </w:rPr>
+      </w:pPr>
+      <w:r>
+        <w:rPr>
+          <w:b/>
+          <w:sz w:val="24"/>
+        </w:rPr>
+        <w:t xml:space="preserve">I want to stay up to date with development, maintain my own version history and contribute back to the project. </w:t>
+      </w:r>
+      <w:r>
+        <w:rPr>
+          <w:sz w:val="24"/>
+        </w:rPr>
+        <w:t xml:space="preserve">In this case, we recommend </w:t>
+      </w:r>
+      <w:r>
+        <w:rPr>
+          <w:i/>
+          <w:sz w:val="24"/>
+        </w:rPr>
+        <w:t>forking</w:t>
+      </w:r>
+      <w:r>
+        <w:rPr>
+          <w:sz w:val="24"/>
+        </w:rPr>
+        <w:t xml:space="preserve"> each of our repositories on bitbucket. These repositories can then be </w:t>
+      </w:r>
+      <w:r>
+        <w:rPr>
+          <w:i/>
+          <w:sz w:val="24"/>
+        </w:rPr>
+        <w:t>cloned</w:t>
+      </w:r>
+      <w:r>
+        <w:rPr>
+          <w:sz w:val="24"/>
+        </w:rPr>
+        <w:t xml:space="preserve"> to your local pythonlib folder.</w:t>
+      </w:r>
+      <w:r>
+        <w:rPr>
+          <w:sz w:val="24"/>
+        </w:rPr>
+        <w:t xml:space="preserve"> You will then be able to commit and push changes back to the online repository to maintain your development history, and issue </w:t>
+      </w:r>
+      <w:r>
+        <w:rPr>
+          <w:i/>
+          <w:sz w:val="24"/>
+        </w:rPr>
+        <w:t>pull requests</w:t>
+      </w:r>
+      <w:r>
+        <w:rPr>
+          <w:sz w:val="24"/>
+        </w:rPr>
+        <w:t xml:space="preserve"> to us to send bugfixes or added features to us to include in the main repository.</w:t>
+      </w:r>
+    </w:p>
+    <w:p>
+      <w:pPr>
+        <w:pStyle w:val="ListParagraph"/>
+        <w:numPr>
+          <w:ilvl w:val="0"/>
+          <w:numId w:val="4"/>
+        </w:numPr>
+        <w:rPr>
+          <w:sz w:val="24"/>
+        </w:rPr>
+      </w:pPr>
+      <w:r>
+        <w:rPr>
+          <w:b/>
+          <w:sz w:val="24"/>
+        </w:rPr>
+        <w:t xml:space="preserve">I want to stay up to date with development, but won’t ever be contributing to the project or making local modifications to the labscript suite. </w:t>
+      </w:r>
+      <w:r>
+        <w:rPr>
+          <w:sz w:val="24"/>
+        </w:rPr>
+        <w:t>We would encourage anyone who is thinking of picking this option, to go with option 1 anyway (in case you change your mind in the future). However, if you are sure, then you can just clone our repository to your pythonlib folder.</w:t>
+      </w:r>
+    </w:p>
+    <w:p>
+      <w:pPr>
+        <w:pStyle w:val="ListParagraph"/>
+        <w:numPr>
+          <w:ilvl w:val="0"/>
+          <w:numId w:val="4"/>
+        </w:numPr>
+        <w:rPr>
+          <w:sz w:val="24"/>
+        </w:rPr>
+      </w:pPr>
+      <w:r>
+        <w:rPr>
+          <w:b/>
+          <w:sz w:val="24"/>
+        </w:rPr>
+        <w:t>I just want a stable copy of the files, I don’t care about staying up to date with development.</w:t>
+      </w:r>
+      <w:r>
+        <w:rPr>
+          <w:sz w:val="24"/>
+        </w:rPr>
+        <w:t xml:space="preserve"> For the moment, please go with option 2. We will in the near future, release bundles of the suite as downloadable zip files.</w:t>
+      </w:r>
+    </w:p>
+    <w:p>
+      <w:pPr>
+        <w:rPr>
+          <w:sz w:val="24"/>
+        </w:rPr>
+      </w:pPr>
+      <w:r>
+        <w:rPr>
+          <w:b/>
+          <w:sz w:val="24"/>
+        </w:rPr>
+        <w:t>Note on branches:</w:t>
       </w:r>
       <w:r>
         <w:rPr>
@@ -893,231 +961,82 @@
         </w:rPr>
         <w:t xml:space="preserve"> </w:t>
       </w:r>
-      <w:r>
-        <w:rPr>
-          <w:sz w:val="24"/>
-        </w:rPr>
-        <w:t xml:space="preserve">The lab </w:t>
-      </w:r>
-      <w:proofErr w:type="spellStart"/>
-      <w:r>
-        <w:rPr>
-          <w:sz w:val="24"/>
-        </w:rPr>
-        <w:t>config</w:t>
-      </w:r>
-      <w:proofErr w:type="spellEnd"/>
-      <w:r>
-        <w:rPr>
-          <w:sz w:val="24"/>
-        </w:rPr>
-        <w:t xml:space="preserve"> file </w:t>
-      </w:r>
-      <w:r>
-        <w:rPr>
-          <w:sz w:val="24"/>
-        </w:rPr>
-        <w:t>needs to contain</w:t>
-      </w:r>
-      <w:r>
-        <w:rPr>
-          <w:sz w:val="24"/>
-        </w:rPr>
-        <w:t xml:space="preserve"> the paths to </w:t>
-      </w:r>
-      <w:proofErr w:type="spellStart"/>
-      <w:r>
-        <w:rPr>
-          <w:sz w:val="24"/>
-        </w:rPr>
-        <w:t>labscriptlib</w:t>
-      </w:r>
-      <w:proofErr w:type="spellEnd"/>
-      <w:r>
-        <w:rPr>
-          <w:sz w:val="24"/>
-        </w:rPr>
-        <w:t xml:space="preserve"> and </w:t>
-      </w:r>
-      <w:proofErr w:type="spellStart"/>
-      <w:r>
-        <w:rPr>
-          <w:sz w:val="24"/>
-        </w:rPr>
-        <w:t>analysislib</w:t>
-      </w:r>
-      <w:proofErr w:type="spellEnd"/>
-      <w:r>
-        <w:rPr>
-          <w:sz w:val="24"/>
-        </w:rPr>
-        <w:t xml:space="preserve">, which is where you will store python scripts using the </w:t>
-      </w:r>
-      <w:proofErr w:type="spellStart"/>
-      <w:r>
-        <w:rPr>
-          <w:sz w:val="24"/>
-        </w:rPr>
-        <w:t>labscript</w:t>
-      </w:r>
-      <w:proofErr w:type="spellEnd"/>
-      <w:r>
-        <w:rPr>
-          <w:sz w:val="24"/>
-        </w:rPr>
-        <w:t xml:space="preserve"> API and the lyse API respectively. We store these in C:\user_scripts\labscriptlib and C:\user_scripts\analysislib.</w:t>
-      </w:r>
-    </w:p>
-    <w:p>
-      <w:pPr>
-        <w:rPr>
-          <w:sz w:val="24"/>
-        </w:rPr>
-      </w:pPr>
-      <w:r>
-        <w:rPr>
-          <w:sz w:val="24"/>
-        </w:rPr>
-        <w:t xml:space="preserve">Finally, you need to add C:\pythonlib;C:\user_scripts to your python path. To do this, you need to </w:t>
-      </w:r>
-      <w:r>
-        <w:rPr>
-          <w:sz w:val="24"/>
-        </w:rPr>
-        <w:t>create/</w:t>
-      </w:r>
-      <w:r>
-        <w:rPr>
-          <w:sz w:val="24"/>
-        </w:rPr>
-        <w:t xml:space="preserve">edit the windows </w:t>
+    </w:p>
+    <w:p>
+      <w:pPr>
+        <w:pStyle w:val="ListParagraph"/>
+        <w:numPr>
+          <w:ilvl w:val="0"/>
+          <w:numId w:val="5"/>
+        </w:numPr>
+        <w:rPr>
+          <w:sz w:val="24"/>
+        </w:rPr>
+      </w:pPr>
+      <w:r>
+        <w:rPr>
+          <w:sz w:val="24"/>
+        </w:rPr>
+        <w:t>Please make sure you are on the “default” branch of BLACS (the “gtk” branch is now deprecated)</w:t>
+      </w:r>
+    </w:p>
+    <w:p>
+      <w:pPr>
+        <w:pStyle w:val="ListParagraph"/>
+        <w:numPr>
+          <w:ilvl w:val="0"/>
+          <w:numId w:val="5"/>
+        </w:numPr>
+        <w:rPr>
+          <w:sz w:val="24"/>
+        </w:rPr>
+      </w:pPr>
+      <w:r>
+        <w:rPr>
+          <w:sz w:val="24"/>
+        </w:rPr>
+        <w:t>Please make sure you are on the “gtk” branch of lyse (the Qt</w:t>
+      </w:r>
+      <w:r>
+        <w:rPr>
+          <w:sz w:val="24"/>
+        </w:rPr>
+        <w:t xml:space="preserve"> branch</w:t>
+      </w:r>
+      <w:r>
+        <w:rPr>
+          <w:sz w:val="24"/>
+        </w:rPr>
+        <w:t xml:space="preserve"> “default”</w:t>
       </w:r>
       <w:bookmarkStart w:id="0" w:name="_GoBack"/>
-      <w:r>
-        <w:rPr>
-          <w:sz w:val="24"/>
-        </w:rPr>
-        <w:t>system</w:t>
-      </w:r>
-      <w:r>
-        <w:rPr>
-          <w:sz w:val="24"/>
-        </w:rPr>
-        <w:t xml:space="preserve"> </w:t>
-      </w:r>
       <w:bookmarkEnd w:id="0"/>
       <w:r>
         <w:rPr>
           <w:sz w:val="24"/>
         </w:rPr>
-        <w:t>environment variable PYTHON_PATH. This is done differently on different versions of windows, but on windows 7 you need to go to control panel-&gt;system-&gt;advanced system settings-&gt;environment variables-&gt;system variables and edit</w:t>
-      </w:r>
-      <w:r>
-        <w:rPr>
-          <w:sz w:val="24"/>
-        </w:rPr>
-        <w:t>/create</w:t>
-      </w:r>
-      <w:r>
-        <w:rPr>
-          <w:sz w:val="24"/>
-        </w:rPr>
-        <w:t xml:space="preserve"> the PYTHON_PATH variable in there. You will probably need to restart your system after doing this.</w:t>
-      </w:r>
-    </w:p>
-    <w:p>
-      <w:pPr>
-        <w:rPr>
-          <w:sz w:val="24"/>
-        </w:rPr>
-      </w:pPr>
-      <w:r>
-        <w:rPr>
-          <w:sz w:val="24"/>
-        </w:rPr>
-        <w:t>To test you have added the paths correctly, start a Python terminal and type</w:t>
-      </w:r>
-      <w:proofErr w:type="gramStart"/>
-      <w:r>
-        <w:rPr>
-          <w:sz w:val="24"/>
-        </w:rPr>
-        <w:t>:</w:t>
-      </w:r>
-      <w:proofErr w:type="gramEnd"/>
-      <w:r>
-        <w:rPr>
-          <w:sz w:val="24"/>
-        </w:rPr>
-        <w:br/>
-      </w:r>
-      <w:r>
-        <w:rPr>
-          <w:rFonts w:ascii="Courier New" w:hAnsi="Courier New" w:cs="Courier New"/>
-          <w:sz w:val="24"/>
-        </w:rPr>
-        <w:t xml:space="preserve">import </w:t>
-      </w:r>
-      <w:proofErr w:type="spellStart"/>
-      <w:r>
-        <w:rPr>
-          <w:rFonts w:ascii="Courier New" w:hAnsi="Courier New" w:cs="Courier New"/>
-          <w:sz w:val="24"/>
-        </w:rPr>
-        <w:t>labscript</w:t>
-      </w:r>
-      <w:proofErr w:type="spellEnd"/>
-      <w:r>
-        <w:rPr>
-          <w:rFonts w:ascii="Courier New" w:hAnsi="Courier New" w:cs="Courier New"/>
-          <w:sz w:val="24"/>
-        </w:rPr>
-        <w:br/>
-      </w:r>
-      <w:r>
-        <w:rPr>
-          <w:sz w:val="24"/>
-        </w:rPr>
-        <w:t>If you get no errors, you have done it correctly!</w:t>
-      </w:r>
-    </w:p>
-    <w:p>
-      <w:pPr>
-        <w:rPr>
-          <w:sz w:val="24"/>
-        </w:rPr>
-      </w:pPr>
-    </w:p>
-    <w:p>
-      <w:pPr>
-        <w:rPr>
-          <w:b/>
-          <w:sz w:val="24"/>
-          <w:u w:val="single"/>
-        </w:rPr>
-      </w:pPr>
-      <w:r>
-        <w:rPr>
-          <w:b/>
-          <w:sz w:val="24"/>
-          <w:u w:val="single"/>
-        </w:rPr>
-        <w:t>Install HDFVIEW</w:t>
-      </w:r>
-    </w:p>
-    <w:p>
-      <w:pPr>
-        <w:rPr>
-          <w:sz w:val="24"/>
-        </w:rPr>
-      </w:pPr>
-      <w:r>
-        <w:rPr>
-          <w:sz w:val="24"/>
-        </w:rPr>
-        <w:t xml:space="preserve">There is a “relatively nice” (it’s written in Java….) viewer for HDF5 files which can be downloaded from </w:t>
-      </w:r>
-      <w:hyperlink r:id="rId9" w:history="1">
+        <w:t xml:space="preserve"> is still under development)</w:t>
+      </w:r>
+    </w:p>
+    <w:p>
+      <w:pPr>
+        <w:rPr>
+          <w:sz w:val="24"/>
+        </w:rPr>
+      </w:pPr>
+      <w:r>
+        <w:rPr>
+          <w:sz w:val="24"/>
+        </w:rPr>
+        <w:t>You will also need to create a lab config file: C:\labconfig\&lt;computer hostname&gt;.ini and fill out the required fields.</w:t>
+      </w:r>
+      <w:r>
+        <w:rPr>
+          <w:sz w:val="24"/>
+        </w:rPr>
+        <w:t xml:space="preserve"> An example file exists </w:t>
+      </w:r>
+      <w:hyperlink r:id="rId13" w:history="1">
         <w:r>
           <w:rPr>
             <w:rStyle w:val="Hyperlink"/>
@@ -1130,6 +1049,195 @@
         <w:rPr>
           <w:sz w:val="24"/>
         </w:rPr>
+        <w:t>.</w:t>
+      </w:r>
+      <w:r>
+        <w:rPr>
+          <w:sz w:val="24"/>
+        </w:rPr>
+        <w:t xml:space="preserve"> </w:t>
+      </w:r>
+      <w:r>
+        <w:rPr>
+          <w:sz w:val="24"/>
+        </w:rPr>
+        <w:t>The lab config</w:t>
+      </w:r>
+      <w:r>
+        <w:rPr>
+          <w:sz w:val="24"/>
+        </w:rPr>
+        <w:t xml:space="preserve"> file </w:t>
+      </w:r>
+      <w:r>
+        <w:rPr>
+          <w:sz w:val="24"/>
+        </w:rPr>
+        <w:t>needs to contain</w:t>
+      </w:r>
+      <w:r>
+        <w:rPr>
+          <w:sz w:val="24"/>
+        </w:rPr>
+        <w:t xml:space="preserve"> the paths to labscriptlib and analysislib, which is where you will store python scripts using the labscript API and the lyse API respectively. We store these in C:\user_scripts\labscriptlib and C:\user_scripts\analysislib.</w:t>
+      </w:r>
+    </w:p>
+    <w:p>
+      <w:pPr>
+        <w:rPr>
+          <w:sz w:val="24"/>
+        </w:rPr>
+      </w:pPr>
+      <w:r>
+        <w:rPr>
+          <w:sz w:val="24"/>
+        </w:rPr>
+        <w:lastRenderedPageBreak/>
+        <w:t xml:space="preserve">Finally, you need to add C:\pythonlib;C:\user_scripts to your python path. To do this, you need to </w:t>
+      </w:r>
+      <w:r>
+        <w:rPr>
+          <w:sz w:val="24"/>
+        </w:rPr>
+        <w:t>create/</w:t>
+      </w:r>
+      <w:r>
+        <w:rPr>
+          <w:sz w:val="24"/>
+        </w:rPr>
+        <w:t xml:space="preserve">edit the windows </w:t>
+      </w:r>
+      <w:r>
+        <w:rPr>
+          <w:sz w:val="24"/>
+        </w:rPr>
+        <w:t>system</w:t>
+      </w:r>
+      <w:r>
+        <w:rPr>
+          <w:sz w:val="24"/>
+        </w:rPr>
+        <w:t xml:space="preserve"> </w:t>
+      </w:r>
+      <w:r>
+        <w:rPr>
+          <w:sz w:val="24"/>
+        </w:rPr>
+        <w:t>environment variable PYTHON</w:t>
+      </w:r>
+      <w:r>
+        <w:rPr>
+          <w:sz w:val="24"/>
+        </w:rPr>
+        <w:t>PATH. This is done differently on different versions of windows, but on windows 7 you need to go to control panel-&gt;system-&gt;advanced system settings-&gt;environment variables-&gt;system variables and edit</w:t>
+      </w:r>
+      <w:r>
+        <w:rPr>
+          <w:sz w:val="24"/>
+        </w:rPr>
+        <w:t>/create</w:t>
+      </w:r>
+      <w:r>
+        <w:rPr>
+          <w:sz w:val="24"/>
+        </w:rPr>
+        <w:t xml:space="preserve"> the PYTHON</w:t>
+      </w:r>
+      <w:r>
+        <w:rPr>
+          <w:sz w:val="24"/>
+        </w:rPr>
+        <w:t>PATH variable in there. You will probably need to restart your system after doing this.</w:t>
+      </w:r>
+    </w:p>
+    <w:p>
+      <w:pPr>
+        <w:rPr>
+          <w:sz w:val="24"/>
+        </w:rPr>
+      </w:pPr>
+      <w:r>
+        <w:rPr>
+          <w:sz w:val="24"/>
+        </w:rPr>
+        <w:t>To test you have added the paths correctly, start a Python terminal and type:</w:t>
+      </w:r>
+      <w:r>
+        <w:rPr>
+          <w:sz w:val="24"/>
+        </w:rPr>
+        <w:br/>
+      </w:r>
+      <w:r>
+        <w:rPr>
+          <w:rFonts w:ascii="Courier New" w:hAnsi="Courier New" w:cs="Courier New"/>
+          <w:sz w:val="24"/>
+        </w:rPr>
+        <w:t>import labscript</w:t>
+      </w:r>
+      <w:r>
+        <w:rPr>
+          <w:rFonts w:ascii="Courier New" w:hAnsi="Courier New" w:cs="Courier New"/>
+          <w:sz w:val="24"/>
+        </w:rPr>
+        <w:br/>
+      </w:r>
+      <w:r>
+        <w:rPr>
+          <w:sz w:val="24"/>
+        </w:rPr>
+        <w:t>If you get no errors, you have done it correctly!</w:t>
+      </w:r>
+    </w:p>
+    <w:p>
+      <w:pPr>
+        <w:rPr>
+          <w:sz w:val="24"/>
+        </w:rPr>
+      </w:pPr>
+    </w:p>
+    <w:p>
+      <w:pPr>
+        <w:rPr>
+          <w:b/>
+          <w:sz w:val="24"/>
+          <w:u w:val="single"/>
+        </w:rPr>
+      </w:pPr>
+      <w:r>
+        <w:rPr>
+          <w:b/>
+          <w:sz w:val="24"/>
+          <w:u w:val="single"/>
+        </w:rPr>
+        <w:t>Install HDFVIEW</w:t>
+      </w:r>
+    </w:p>
+    <w:p>
+      <w:pPr>
+        <w:rPr>
+          <w:sz w:val="24"/>
+        </w:rPr>
+      </w:pPr>
+      <w:r>
+        <w:rPr>
+          <w:sz w:val="24"/>
+        </w:rPr>
+        <w:t xml:space="preserve">There is a “relatively nice” (it’s written in Java….) viewer for HDF5 files which can be downloaded from </w:t>
+      </w:r>
+      <w:hyperlink r:id="rId14" w:history="1">
+        <w:r>
+          <w:rPr>
+            <w:rStyle w:val="Hyperlink"/>
+            <w:sz w:val="24"/>
+          </w:rPr>
+          <w:t>here</w:t>
+        </w:r>
+      </w:hyperlink>
+      <w:r>
+        <w:rPr>
+          <w:sz w:val="24"/>
+        </w:rPr>
         <w:t>. Either the 32-bit or 64-bit version is fine!</w:t>
       </w:r>
     </w:p>
@@ -1216,21 +1324,7 @@
         <w:rPr>
           <w:sz w:val="24"/>
         </w:rPr>
-        <w:t xml:space="preserve">(without already having BLACS running) is to use </w:t>
-      </w:r>
-      <w:proofErr w:type="spellStart"/>
-      <w:r>
-        <w:rPr>
-          <w:sz w:val="24"/>
-        </w:rPr>
-        <w:t>runmanager</w:t>
-      </w:r>
-      <w:proofErr w:type="spellEnd"/>
-      <w:r>
-        <w:rPr>
-          <w:sz w:val="24"/>
-        </w:rPr>
-        <w:t xml:space="preserve"> to compile a very simple experiment that contains all the required connection table definitions. The resulting h5 file can then be used as the connection table file.</w:t>
+        <w:t>(without already having BLACS running) is to use runmanager to compile a very simple experiment that contains all the required connection table definitions. The resulting h5 file can then be used as the connection table file.</w:t>
       </w:r>
     </w:p>
     <w:p>
@@ -1254,113 +1348,85 @@
           <w:sz w:val="24"/>
           <w:u w:val="single"/>
         </w:rPr>
-        <w:t xml:space="preserve">Setting up </w:t>
-      </w:r>
-      <w:proofErr w:type="spellStart"/>
+        <w:t>Setting up runviewer</w:t>
+      </w:r>
+    </w:p>
+    <w:p>
+      <w:pPr>
+        <w:rPr>
+          <w:sz w:val="24"/>
+        </w:rPr>
+      </w:pPr>
+      <w:r>
+        <w:rPr>
+          <w:sz w:val="24"/>
+        </w:rPr>
+        <w:t xml:space="preserve">Runviewer is currently licensed under the GPL, and will need to be downloaded separately from our website. You need to place the runviewer and pyqtgraph folders </w:t>
+      </w:r>
+      <w:r>
+        <w:rPr>
+          <w:sz w:val="24"/>
+        </w:rPr>
+        <w:t xml:space="preserve">in pythonlib, and then run </w:t>
+      </w:r>
+      <w:r>
+        <w:rPr>
+          <w:sz w:val="24"/>
+        </w:rPr>
+        <w:t>python setup.py build</w:t>
+      </w:r>
+      <w:r>
+        <w:rPr>
+          <w:sz w:val="24"/>
+        </w:rPr>
+        <w:t xml:space="preserve"> from a command line (setup.py is located in the runviewer folder) to compile the python c extension for your chosen platform.</w:t>
+      </w:r>
+    </w:p>
+    <w:p>
+      <w:pPr>
+        <w:rPr>
+          <w:sz w:val="24"/>
+        </w:rPr>
+      </w:pPr>
+    </w:p>
+    <w:p>
+      <w:pPr>
+        <w:rPr>
+          <w:sz w:val="24"/>
+        </w:rPr>
+      </w:pPr>
       <w:r>
         <w:rPr>
           <w:b/>
           <w:sz w:val="24"/>
           <w:u w:val="single"/>
         </w:rPr>
-        <w:t>runviewer</w:t>
-      </w:r>
-      <w:proofErr w:type="spellEnd"/>
-    </w:p>
-    <w:p>
-      <w:pPr>
-        <w:rPr>
-          <w:sz w:val="24"/>
-        </w:rPr>
-      </w:pPr>
-      <w:proofErr w:type="spellStart"/>
-      <w:r>
-        <w:rPr>
-          <w:sz w:val="24"/>
-        </w:rPr>
-        <w:t>Runviewer</w:t>
-      </w:r>
-      <w:proofErr w:type="spellEnd"/>
-      <w:r>
-        <w:rPr>
-          <w:sz w:val="24"/>
-        </w:rPr>
-        <w:t xml:space="preserve"> is currently licensed under the GPL, and will need to be downloaded separately from our website. You need to place the </w:t>
-      </w:r>
-      <w:proofErr w:type="spellStart"/>
-      <w:r>
-        <w:rPr>
-          <w:sz w:val="24"/>
-        </w:rPr>
-        <w:t>runviewer</w:t>
-      </w:r>
-      <w:proofErr w:type="spellEnd"/>
-      <w:r>
-        <w:rPr>
-          <w:sz w:val="24"/>
-        </w:rPr>
-        <w:t xml:space="preserve"> and </w:t>
-      </w:r>
-      <w:proofErr w:type="spellStart"/>
-      <w:r>
-        <w:rPr>
-          <w:sz w:val="24"/>
-        </w:rPr>
-        <w:t>pyqtgraph</w:t>
-      </w:r>
-      <w:proofErr w:type="spellEnd"/>
-      <w:r>
-        <w:rPr>
-          <w:sz w:val="24"/>
-        </w:rPr>
-        <w:t xml:space="preserve"> folders </w:t>
-      </w:r>
-      <w:r>
-        <w:rPr>
-          <w:sz w:val="24"/>
-        </w:rPr>
-        <w:t xml:space="preserve">in </w:t>
-      </w:r>
-      <w:proofErr w:type="spellStart"/>
-      <w:r>
-        <w:rPr>
-          <w:sz w:val="24"/>
-        </w:rPr>
-        <w:t>pythonlib</w:t>
-      </w:r>
-      <w:proofErr w:type="spellEnd"/>
-      <w:r>
-        <w:rPr>
-          <w:sz w:val="24"/>
-        </w:rPr>
-        <w:t xml:space="preserve">, and then run </w:t>
-      </w:r>
-      <w:r>
-        <w:rPr>
-          <w:sz w:val="24"/>
-        </w:rPr>
-        <w:t>python setup.py build</w:t>
-      </w:r>
-      <w:r>
-        <w:rPr>
-          <w:sz w:val="24"/>
-        </w:rPr>
-        <w:t xml:space="preserve"> from a command line (setup.py is located in the </w:t>
-      </w:r>
-      <w:proofErr w:type="spellStart"/>
-      <w:r>
-        <w:rPr>
-          <w:sz w:val="24"/>
-        </w:rPr>
-        <w:t>runviewer</w:t>
-      </w:r>
-      <w:proofErr w:type="spellEnd"/>
-      <w:r>
-        <w:rPr>
-          <w:sz w:val="24"/>
-        </w:rPr>
-        <w:t xml:space="preserve"> folder) to compile the python c extension for your chosen platform.</w:t>
-      </w:r>
+        <w:t>Installing BIAS</w:t>
+      </w:r>
+    </w:p>
+    <w:p>
+      <w:pPr>
+        <w:rPr>
+          <w:color w:val="0563C1" w:themeColor="hyperlink"/>
+          <w:sz w:val="24"/>
+          <w:u w:val="single"/>
+        </w:rPr>
+      </w:pPr>
+      <w:r>
+        <w:rPr>
+          <w:sz w:val="24"/>
+        </w:rPr>
+        <w:t xml:space="preserve">Follow the install guide at </w:t>
+      </w:r>
+      <w:hyperlink r:id="rId15" w:history="1">
+        <w:r>
+          <w:rPr>
+            <w:rStyle w:val="Hyperlink"/>
+            <w:sz w:val="24"/>
+          </w:rPr>
+          <w:t>http://www.labscriptsuite.org/docs/bias-docs.pdf</w:t>
+        </w:r>
+      </w:hyperlink>
     </w:p>
     <w:p>
       <w:pPr>
@@ -1608,6 +1674,205 @@
     </w:lvl>
   </w:abstractNum>
   <w:abstractNum w:abstractNumId="2">
+    <w:nsid w:val="2CD821F9"/>
+    <w:multiLevelType w:val="hybridMultilevel"/>
+    <w:tmpl w:val="FD486902"/>
+    <w:lvl w:ilvl="0" w:tplc="0C09000F">
+      <w:start w:val="1"/>
+      <w:numFmt w:val="decimal"/>
+      <w:lvlText w:val="%1."/>
+      <w:lvlJc w:val="left"/>
+      <w:pPr>
+        <w:ind w:left="720" w:hanging="360"/>
+      </w:pPr>
+    </w:lvl>
+    <w:lvl w:ilvl="1" w:tplc="0C090019" w:tentative="1">
+      <w:start w:val="1"/>
+      <w:numFmt w:val="lowerLetter"/>
+      <w:lvlText w:val="%2."/>
+      <w:lvlJc w:val="left"/>
+      <w:pPr>
+        <w:ind w:left="1440" w:hanging="360"/>
+      </w:pPr>
+    </w:lvl>
+    <w:lvl w:ilvl="2" w:tplc="0C09001B" w:tentative="1">
+      <w:start w:val="1"/>
+      <w:numFmt w:val="lowerRoman"/>
+      <w:lvlText w:val="%3."/>
+      <w:lvlJc w:val="right"/>
+      <w:pPr>
+        <w:ind w:left="2160" w:hanging="180"/>
+      </w:pPr>
+    </w:lvl>
+    <w:lvl w:ilvl="3" w:tplc="0C09000F" w:tentative="1">
+      <w:start w:val="1"/>
+      <w:numFmt w:val="decimal"/>
+      <w:lvlText w:val="%4."/>
+      <w:lvlJc w:val="left"/>
+      <w:pPr>
+        <w:ind w:left="2880" w:hanging="360"/>
+      </w:pPr>
+    </w:lvl>
+    <w:lvl w:ilvl="4" w:tplc="0C090019" w:tentative="1">
+      <w:start w:val="1"/>
+      <w:numFmt w:val="lowerLetter"/>
+      <w:lvlText w:val="%5."/>
+      <w:lvlJc w:val="left"/>
+      <w:pPr>
+        <w:ind w:left="3600" w:hanging="360"/>
+      </w:pPr>
+    </w:lvl>
+    <w:lvl w:ilvl="5" w:tplc="0C09001B" w:tentative="1">
+      <w:start w:val="1"/>
+      <w:numFmt w:val="lowerRoman"/>
+      <w:lvlText w:val="%6."/>
+      <w:lvlJc w:val="right"/>
+      <w:pPr>
+        <w:ind w:left="4320" w:hanging="180"/>
+      </w:pPr>
+    </w:lvl>
+    <w:lvl w:ilvl="6" w:tplc="0C09000F" w:tentative="1">
+      <w:start w:val="1"/>
+      <w:numFmt w:val="decimal"/>
+      <w:lvlText w:val="%7."/>
+      <w:lvlJc w:val="left"/>
+      <w:pPr>
+        <w:ind w:left="5040" w:hanging="360"/>
+      </w:pPr>
+    </w:lvl>
+    <w:lvl w:ilvl="7" w:tplc="0C090019" w:tentative="1">
+      <w:start w:val="1"/>
+      <w:numFmt w:val="lowerLetter"/>
+      <w:lvlText w:val="%8."/>
+      <w:lvlJc w:val="left"/>
+      <w:pPr>
+        <w:ind w:left="5760" w:hanging="360"/>
+      </w:pPr>
+    </w:lvl>
+    <w:lvl w:ilvl="8" w:tplc="0C09001B" w:tentative="1">
+      <w:start w:val="1"/>
+      <w:numFmt w:val="lowerRoman"/>
+      <w:lvlText w:val="%9."/>
+      <w:lvlJc w:val="right"/>
+      <w:pPr>
+        <w:ind w:left="6480" w:hanging="180"/>
+      </w:pPr>
+    </w:lvl>
+  </w:abstractNum>
+  <w:abstractNum w:abstractNumId="3">
+    <w:nsid w:val="374B0112"/>
+    <w:multiLevelType w:val="hybridMultilevel"/>
+    <w:tmpl w:val="9850C294"/>
+    <w:lvl w:ilvl="0" w:tplc="0C090001">
+      <w:start w:val="1"/>
+      <w:numFmt w:val="bullet"/>
+      <w:lvlText w:val=""/>
+      <w:lvlJc w:val="left"/>
+      <w:pPr>
+        <w:ind w:left="720" w:hanging="360"/>
+      </w:pPr>
+      <w:rPr>
+        <w:rFonts w:ascii="Symbol" w:hAnsi="Symbol" w:hint="default"/>
+      </w:rPr>
+    </w:lvl>
+    <w:lvl w:ilvl="1" w:tplc="0C090003" w:tentative="1">
+      <w:start w:val="1"/>
+      <w:numFmt w:val="bullet"/>
+      <w:lvlText w:val="o"/>
+      <w:lvlJc w:val="left"/>
+      <w:pPr>
+        <w:ind w:left="1440" w:hanging="360"/>
+      </w:pPr>
+      <w:rPr>
+        <w:rFonts w:ascii="Courier New" w:hAnsi="Courier New" w:cs="Courier New" w:hint="default"/>
+      </w:rPr>
+    </w:lvl>
+    <w:lvl w:ilvl="2" w:tplc="0C090005" w:tentative="1">
+      <w:start w:val="1"/>
+      <w:numFmt w:val="bullet"/>
+      <w:lvlText w:val=""/>
+      <w:lvlJc w:val="left"/>
+      <w:pPr>
+        <w:ind w:left="2160" w:hanging="360"/>
+      </w:pPr>
+      <w:rPr>
+        <w:rFonts w:ascii="Wingdings" w:hAnsi="Wingdings" w:hint="default"/>
+      </w:rPr>
+    </w:lvl>
+    <w:lvl w:ilvl="3" w:tplc="0C090001" w:tentative="1">
+      <w:start w:val="1"/>
+      <w:numFmt w:val="bullet"/>
+      <w:lvlText w:val=""/>
+      <w:lvlJc w:val="left"/>
+      <w:pPr>
+        <w:ind w:left="2880" w:hanging="360"/>
+      </w:pPr>
+      <w:rPr>
+        <w:rFonts w:ascii="Symbol" w:hAnsi="Symbol" w:hint="default"/>
+      </w:rPr>
+    </w:lvl>
+    <w:lvl w:ilvl="4" w:tplc="0C090003" w:tentative="1">
+      <w:start w:val="1"/>
+      <w:numFmt w:val="bullet"/>
+      <w:lvlText w:val="o"/>
+      <w:lvlJc w:val="left"/>
+      <w:pPr>
+        <w:ind w:left="3600" w:hanging="360"/>
+      </w:pPr>
+      <w:rPr>
+        <w:rFonts w:ascii="Courier New" w:hAnsi="Courier New" w:cs="Courier New" w:hint="default"/>
+      </w:rPr>
+    </w:lvl>
+    <w:lvl w:ilvl="5" w:tplc="0C090005" w:tentative="1">
+      <w:start w:val="1"/>
+      <w:numFmt w:val="bullet"/>
+      <w:lvlText w:val=""/>
+      <w:lvlJc w:val="left"/>
+      <w:pPr>
+        <w:ind w:left="4320" w:hanging="360"/>
+      </w:pPr>
+      <w:rPr>
+        <w:rFonts w:ascii="Wingdings" w:hAnsi="Wingdings" w:hint="default"/>
+      </w:rPr>
+    </w:lvl>
+    <w:lvl w:ilvl="6" w:tplc="0C090001" w:tentative="1">
+      <w:start w:val="1"/>
+      <w:numFmt w:val="bullet"/>
+      <w:lvlText w:val=""/>
+      <w:lvlJc w:val="left"/>
+      <w:pPr>
+        <w:ind w:left="5040" w:hanging="360"/>
+      </w:pPr>
+      <w:rPr>
+        <w:rFonts w:ascii="Symbol" w:hAnsi="Symbol" w:hint="default"/>
+      </w:rPr>
+    </w:lvl>
+    <w:lvl w:ilvl="7" w:tplc="0C090003" w:tentative="1">
+      <w:start w:val="1"/>
+      <w:numFmt w:val="bullet"/>
+      <w:lvlText w:val="o"/>
+      <w:lvlJc w:val="left"/>
+      <w:pPr>
+        <w:ind w:left="5760" w:hanging="360"/>
+      </w:pPr>
+      <w:rPr>
+        <w:rFonts w:ascii="Courier New" w:hAnsi="Courier New" w:cs="Courier New" w:hint="default"/>
+      </w:rPr>
+    </w:lvl>
+    <w:lvl w:ilvl="8" w:tplc="0C090005" w:tentative="1">
+      <w:start w:val="1"/>
+      <w:numFmt w:val="bullet"/>
+      <w:lvlText w:val=""/>
+      <w:lvlJc w:val="left"/>
+      <w:pPr>
+        <w:ind w:left="6480" w:hanging="360"/>
+      </w:pPr>
+      <w:rPr>
+        <w:rFonts w:ascii="Wingdings" w:hAnsi="Wingdings" w:hint="default"/>
+      </w:rPr>
+    </w:lvl>
+  </w:abstractNum>
+  <w:abstractNum w:abstractNumId="4">
     <w:nsid w:val="5CB72F92"/>
     <w:multiLevelType w:val="hybridMultilevel"/>
     <w:tmpl w:val="50C64C4C"/>
@@ -1727,7 +1992,13 @@
     <w:abstractNumId w:val="0"/>
   </w:num>
   <w:num w:numId="3">
+    <w:abstractNumId w:val="4"/>
+  </w:num>
+  <w:num w:numId="4">
     <w:abstractNumId w:val="2"/>
+  </w:num>
+  <w:num w:numId="5">
+    <w:abstractNumId w:val="3"/>
   </w:num>
 </w:numbering>
 </file>
@@ -2175,6 +2446,18 @@
       <w:contextualSpacing/>
     </w:pPr>
   </w:style>
+  <w:style w:type="character" w:styleId="FollowedHyperlink">
+    <w:name w:val="FollowedHyperlink"/>
+    <w:basedOn w:val="DefaultParagraphFont"/>
+    <w:uiPriority w:val="99"/>
+    <w:semiHidden/>
+    <w:unhideWhenUsed/>
+    <w:rsid w:val="00975E55"/>
+    <w:rPr>
+      <w:color w:val="954F72" w:themeColor="followedHyperlink"/>
+      <w:u w:val="single"/>
+    </w:rPr>
+  </w:style>
 </w:styles>
 </file>
 

</xml_diff>